<commit_message>
Mise en place de la connexion Mise en place des favoris
</commit_message>
<xml_diff>
--- a/Plan/How i met your CVE.docx
+++ b/Plan/How i met your CVE.docx
@@ -429,7 +429,7 @@
           <w:sz w:val="24"/>
           <w:szCs w:val="24"/>
         </w:rPr>
-        <w:t>Présentation d’un CVE (modal)</w:t>
+        <w:t xml:space="preserve">Présentation d’un CVE </w:t>
       </w:r>
     </w:p>
     <w:p>
@@ -451,7 +451,7 @@
           <w:sz w:val="24"/>
           <w:szCs w:val="24"/>
         </w:rPr>
-        <w:t>Présentation d’un fabricant (modal)</w:t>
+        <w:t xml:space="preserve">Présentation d’un fabricant </w:t>
       </w:r>
     </w:p>
     <w:p>
@@ -473,18 +473,70 @@
           <w:sz w:val="24"/>
           <w:szCs w:val="24"/>
         </w:rPr>
-        <w:t>Présentation d’une faille (</w:t>
-      </w:r>
-      <w:proofErr w:type="gramStart"/>
-      <w:r>
-        <w:rPr>
-          <w:rFonts w:ascii="Times New Roman" w:hAnsi="Times New Roman" w:cs="Times New Roman"/>
-          <w:sz w:val="24"/>
-          <w:szCs w:val="24"/>
-        </w:rPr>
-        <w:t>modal</w:t>
-      </w:r>
-      <w:proofErr w:type="gramEnd"/>
+        <w:t>Présentation d’une faille</w:t>
+      </w:r>
+    </w:p>
+    <w:p>
+      <w:pPr>
+        <w:pStyle w:val="Paragraphedeliste"/>
+        <w:numPr>
+          <w:ilvl w:val="0"/>
+          <w:numId w:val="5"/>
+        </w:numPr>
+        <w:rPr>
+          <w:rFonts w:ascii="Times New Roman" w:hAnsi="Times New Roman" w:cs="Times New Roman"/>
+          <w:sz w:val="24"/>
+          <w:szCs w:val="24"/>
+        </w:rPr>
+      </w:pPr>
+      <w:r>
+        <w:rPr>
+          <w:rFonts w:ascii="Times New Roman" w:hAnsi="Times New Roman" w:cs="Times New Roman"/>
+          <w:sz w:val="24"/>
+          <w:szCs w:val="24"/>
+        </w:rPr>
+        <w:t>Définition des CVE</w:t>
+      </w:r>
+      <w:r>
+        <w:rPr>
+          <w:rFonts w:ascii="Times New Roman" w:hAnsi="Times New Roman" w:cs="Times New Roman"/>
+          <w:sz w:val="24"/>
+          <w:szCs w:val="24"/>
+        </w:rPr>
+        <w:t xml:space="preserve"> (</w:t>
+      </w:r>
+      <w:r>
+        <w:rPr>
+          <w:rFonts w:ascii="Times New Roman" w:hAnsi="Times New Roman" w:cs="Times New Roman"/>
+          <w:sz w:val="24"/>
+          <w:szCs w:val="24"/>
+        </w:rPr>
+        <w:t xml:space="preserve">Définition,  </w:t>
+      </w:r>
+      <w:r>
+        <w:rPr>
+          <w:rFonts w:ascii="Times New Roman" w:hAnsi="Times New Roman" w:cs="Times New Roman"/>
+          <w:sz w:val="24"/>
+          <w:szCs w:val="24"/>
+        </w:rPr>
+        <w:t>MCD (Statistiques  Nombre de lignes, tailles…)</w:t>
+      </w:r>
+      <w:r>
+        <w:rPr>
+          <w:rFonts w:ascii="Times New Roman" w:hAnsi="Times New Roman" w:cs="Times New Roman"/>
+          <w:sz w:val="24"/>
+          <w:szCs w:val="24"/>
+        </w:rPr>
+        <w:t xml:space="preserve">, </w:t>
+      </w:r>
+      <w:r>
+        <w:rPr>
+          <w:rFonts w:ascii="Times New Roman" w:hAnsi="Times New Roman" w:cs="Times New Roman"/>
+          <w:sz w:val="24"/>
+          <w:szCs w:val="24"/>
+        </w:rPr>
+        <w:t>Sources</w:t>
+      </w:r>
       <w:r>
         <w:rPr>
           <w:rFonts w:ascii="Times New Roman" w:hAnsi="Times New Roman" w:cs="Times New Roman"/>
@@ -513,734 +565,668 @@
           <w:sz w:val="24"/>
           <w:szCs w:val="24"/>
         </w:rPr>
-        <w:t>MCD (Statistiques  Nombre de lignes, tailles…)</w:t>
-      </w:r>
-    </w:p>
-    <w:p>
-      <w:pPr>
-        <w:pStyle w:val="Paragraphedeliste"/>
-        <w:numPr>
-          <w:ilvl w:val="0"/>
-          <w:numId w:val="5"/>
-        </w:numPr>
-        <w:rPr>
-          <w:rFonts w:ascii="Times New Roman" w:hAnsi="Times New Roman" w:cs="Times New Roman"/>
-          <w:sz w:val="24"/>
-          <w:szCs w:val="24"/>
-        </w:rPr>
-      </w:pPr>
-      <w:r>
-        <w:rPr>
-          <w:rFonts w:ascii="Times New Roman" w:hAnsi="Times New Roman" w:cs="Times New Roman"/>
-          <w:sz w:val="24"/>
-          <w:szCs w:val="24"/>
-        </w:rPr>
-        <w:t>Définition des CVE</w:t>
-      </w:r>
-    </w:p>
-    <w:p>
-      <w:pPr>
-        <w:pStyle w:val="Paragraphedeliste"/>
-        <w:numPr>
-          <w:ilvl w:val="0"/>
-          <w:numId w:val="5"/>
-        </w:numPr>
-        <w:rPr>
-          <w:rFonts w:ascii="Times New Roman" w:hAnsi="Times New Roman" w:cs="Times New Roman"/>
-          <w:sz w:val="24"/>
-          <w:szCs w:val="24"/>
-        </w:rPr>
-      </w:pPr>
-      <w:r>
-        <w:rPr>
-          <w:rFonts w:ascii="Times New Roman" w:hAnsi="Times New Roman" w:cs="Times New Roman"/>
-          <w:sz w:val="24"/>
-          <w:szCs w:val="24"/>
-        </w:rPr>
-        <w:t>Sources</w:t>
-      </w:r>
-    </w:p>
-    <w:p>
-      <w:pPr>
-        <w:pStyle w:val="Paragraphedeliste"/>
-        <w:numPr>
-          <w:ilvl w:val="0"/>
-          <w:numId w:val="5"/>
-        </w:numPr>
-        <w:rPr>
-          <w:rFonts w:ascii="Times New Roman" w:hAnsi="Times New Roman" w:cs="Times New Roman"/>
-          <w:sz w:val="24"/>
-          <w:szCs w:val="24"/>
-        </w:rPr>
-      </w:pPr>
-      <w:r>
-        <w:rPr>
-          <w:rFonts w:ascii="Times New Roman" w:hAnsi="Times New Roman" w:cs="Times New Roman"/>
-          <w:sz w:val="24"/>
-          <w:szCs w:val="24"/>
-        </w:rPr>
         <w:t>Compte (changement mot de passe…)</w:t>
-      </w:r>
-    </w:p>
-    <w:p>
-      <w:pPr>
-        <w:pStyle w:val="Titre1"/>
-      </w:pPr>
-      <w:r>
-        <w:t>Base de données (Mickael) :</w:t>
-      </w:r>
-    </w:p>
-    <w:p>
-      <w:pPr>
-        <w:pStyle w:val="Paragraphedeliste"/>
-        <w:numPr>
-          <w:ilvl w:val="0"/>
-          <w:numId w:val="2"/>
-        </w:numPr>
-        <w:rPr>
-          <w:rFonts w:ascii="Times New Roman" w:hAnsi="Times New Roman" w:cs="Times New Roman"/>
-          <w:sz w:val="24"/>
-          <w:szCs w:val="24"/>
-        </w:rPr>
-      </w:pPr>
-      <w:r>
-        <w:rPr>
-          <w:rFonts w:ascii="Times New Roman" w:hAnsi="Times New Roman" w:cs="Times New Roman"/>
-          <w:sz w:val="24"/>
-          <w:szCs w:val="24"/>
-        </w:rPr>
-        <w:t>Conception de la base données (MCD)</w:t>
-      </w:r>
-    </w:p>
-    <w:p>
-      <w:pPr>
-        <w:pStyle w:val="Paragraphedeliste"/>
-        <w:numPr>
-          <w:ilvl w:val="0"/>
-          <w:numId w:val="2"/>
-        </w:numPr>
-        <w:rPr>
-          <w:rFonts w:ascii="Times New Roman" w:hAnsi="Times New Roman" w:cs="Times New Roman"/>
-          <w:sz w:val="24"/>
-          <w:szCs w:val="24"/>
-        </w:rPr>
-      </w:pPr>
-      <w:r>
-        <w:rPr>
-          <w:rFonts w:ascii="Times New Roman" w:hAnsi="Times New Roman" w:cs="Times New Roman"/>
-          <w:sz w:val="24"/>
-          <w:szCs w:val="24"/>
-        </w:rPr>
-        <w:t xml:space="preserve">Test en </w:t>
-      </w:r>
-      <w:proofErr w:type="spellStart"/>
-      <w:r>
-        <w:rPr>
-          <w:rFonts w:ascii="Times New Roman" w:hAnsi="Times New Roman" w:cs="Times New Roman"/>
-          <w:sz w:val="24"/>
-          <w:szCs w:val="24"/>
-        </w:rPr>
-        <w:t>prod</w:t>
-      </w:r>
-      <w:proofErr w:type="spellEnd"/>
-      <w:r>
-        <w:rPr>
-          <w:rFonts w:ascii="Times New Roman" w:hAnsi="Times New Roman" w:cs="Times New Roman"/>
-          <w:sz w:val="24"/>
-          <w:szCs w:val="24"/>
-        </w:rPr>
-        <w:t xml:space="preserve"> (voir les prérequis de OVH)</w:t>
-      </w:r>
-    </w:p>
-    <w:p>
-      <w:pPr>
-        <w:pStyle w:val="Paragraphedeliste"/>
-        <w:numPr>
-          <w:ilvl w:val="0"/>
-          <w:numId w:val="2"/>
-        </w:numPr>
-        <w:rPr>
-          <w:rFonts w:ascii="Times New Roman" w:hAnsi="Times New Roman" w:cs="Times New Roman"/>
-          <w:sz w:val="24"/>
-          <w:szCs w:val="24"/>
-        </w:rPr>
-      </w:pPr>
-      <w:r>
-        <w:rPr>
-          <w:rFonts w:ascii="Times New Roman" w:hAnsi="Times New Roman" w:cs="Times New Roman"/>
-          <w:sz w:val="24"/>
-          <w:szCs w:val="24"/>
-        </w:rPr>
-        <w:t>Trigger, procédure (Majuscules pour nom des failles, suppression des favoris avant suppression d’une CVE, idem pour les fabricants, équilibrages des barèmes pour les notes…)</w:t>
-      </w:r>
-    </w:p>
-    <w:p>
-      <w:pPr>
-        <w:pStyle w:val="Paragraphedeliste"/>
-        <w:numPr>
-          <w:ilvl w:val="0"/>
-          <w:numId w:val="2"/>
-        </w:numPr>
-        <w:rPr>
-          <w:rFonts w:ascii="Times New Roman" w:hAnsi="Times New Roman" w:cs="Times New Roman"/>
-          <w:sz w:val="24"/>
-          <w:szCs w:val="24"/>
-        </w:rPr>
-      </w:pPr>
-      <w:r>
-        <w:rPr>
-          <w:rFonts w:ascii="Times New Roman" w:hAnsi="Times New Roman" w:cs="Times New Roman"/>
-          <w:sz w:val="24"/>
-          <w:szCs w:val="24"/>
-        </w:rPr>
-        <w:t>Pull régulier des données (</w:t>
-      </w:r>
-      <w:proofErr w:type="spellStart"/>
-      <w:r>
-        <w:rPr>
-          <w:rFonts w:ascii="Times New Roman" w:hAnsi="Times New Roman" w:cs="Times New Roman"/>
-          <w:sz w:val="24"/>
-          <w:szCs w:val="24"/>
-        </w:rPr>
-        <w:t>Cron</w:t>
-      </w:r>
-      <w:proofErr w:type="spellEnd"/>
-      <w:r>
-        <w:rPr>
-          <w:rFonts w:ascii="Times New Roman" w:hAnsi="Times New Roman" w:cs="Times New Roman"/>
-          <w:sz w:val="24"/>
-          <w:szCs w:val="24"/>
-        </w:rPr>
-        <w:t> ?)</w:t>
-      </w:r>
-    </w:p>
-    <w:p>
-      <w:pPr>
-        <w:pStyle w:val="Paragraphedeliste"/>
-        <w:numPr>
-          <w:ilvl w:val="0"/>
-          <w:numId w:val="2"/>
-        </w:numPr>
-        <w:rPr>
-          <w:rFonts w:ascii="Times New Roman" w:hAnsi="Times New Roman" w:cs="Times New Roman"/>
-          <w:sz w:val="24"/>
-          <w:szCs w:val="24"/>
-        </w:rPr>
-      </w:pPr>
-      <w:r>
-        <w:rPr>
-          <w:rFonts w:ascii="Times New Roman" w:hAnsi="Times New Roman" w:cs="Times New Roman"/>
-          <w:sz w:val="24"/>
-          <w:szCs w:val="24"/>
-        </w:rPr>
-        <w:t>Le pull ne doit pas supprimer ou dupliquer des entrées</w:t>
-      </w:r>
-    </w:p>
-    <w:p>
-      <w:pPr>
-        <w:pStyle w:val="Paragraphedeliste"/>
-        <w:numPr>
-          <w:ilvl w:val="0"/>
-          <w:numId w:val="2"/>
-        </w:numPr>
-        <w:rPr>
-          <w:rFonts w:ascii="Times New Roman" w:hAnsi="Times New Roman" w:cs="Times New Roman"/>
-          <w:sz w:val="24"/>
-          <w:szCs w:val="24"/>
-        </w:rPr>
-      </w:pPr>
-      <w:r>
-        <w:rPr>
-          <w:rFonts w:ascii="Times New Roman" w:hAnsi="Times New Roman" w:cs="Times New Roman"/>
-          <w:sz w:val="24"/>
-          <w:szCs w:val="24"/>
-        </w:rPr>
-        <w:t>Voir pour récupérer les données de plusieurs sources</w:t>
-      </w:r>
-    </w:p>
-    <w:p>
-      <w:pPr>
-        <w:pStyle w:val="Paragraphedeliste"/>
-        <w:ind w:left="1423"/>
-      </w:pPr>
-    </w:p>
-    <w:p>
-      <w:pPr>
-        <w:pStyle w:val="Titre1"/>
-      </w:pPr>
-      <w:r>
-        <w:lastRenderedPageBreak/>
-        <w:t>Web design (Tom) :</w:t>
-      </w:r>
-    </w:p>
-    <w:p>
-      <w:pPr>
-        <w:pStyle w:val="Paragraphedeliste"/>
-        <w:numPr>
-          <w:ilvl w:val="0"/>
-          <w:numId w:val="3"/>
-        </w:numPr>
-        <w:rPr>
-          <w:rFonts w:ascii="Times New Roman" w:hAnsi="Times New Roman" w:cs="Times New Roman"/>
-          <w:sz w:val="24"/>
-          <w:szCs w:val="24"/>
-        </w:rPr>
-      </w:pPr>
-      <w:r>
-        <w:rPr>
-          <w:rFonts w:ascii="Times New Roman" w:hAnsi="Times New Roman" w:cs="Times New Roman"/>
-          <w:sz w:val="24"/>
-          <w:szCs w:val="24"/>
-        </w:rPr>
-        <w:t>Logo</w:t>
-      </w:r>
-    </w:p>
-    <w:p>
-      <w:pPr>
-        <w:pStyle w:val="Paragraphedeliste"/>
-        <w:numPr>
-          <w:ilvl w:val="0"/>
-          <w:numId w:val="3"/>
-        </w:numPr>
-        <w:rPr>
-          <w:rFonts w:ascii="Times New Roman" w:hAnsi="Times New Roman" w:cs="Times New Roman"/>
-          <w:sz w:val="24"/>
-          <w:szCs w:val="24"/>
-        </w:rPr>
-      </w:pPr>
-      <w:r>
-        <w:rPr>
-          <w:rFonts w:ascii="Times New Roman" w:hAnsi="Times New Roman" w:cs="Times New Roman"/>
-          <w:sz w:val="24"/>
-          <w:szCs w:val="24"/>
-        </w:rPr>
-        <w:t>Charte graphique</w:t>
-      </w:r>
-    </w:p>
-    <w:p>
-      <w:pPr>
-        <w:pStyle w:val="Paragraphedeliste"/>
-        <w:numPr>
-          <w:ilvl w:val="0"/>
-          <w:numId w:val="3"/>
-        </w:numPr>
-        <w:rPr>
-          <w:rFonts w:ascii="Times New Roman" w:hAnsi="Times New Roman" w:cs="Times New Roman"/>
-          <w:sz w:val="24"/>
-          <w:szCs w:val="24"/>
-        </w:rPr>
-      </w:pPr>
-      <w:r>
-        <w:rPr>
-          <w:rFonts w:ascii="Times New Roman" w:hAnsi="Times New Roman" w:cs="Times New Roman"/>
-          <w:sz w:val="24"/>
-          <w:szCs w:val="24"/>
-        </w:rPr>
-        <w:t>Mise en page du site</w:t>
-      </w:r>
-    </w:p>
-    <w:p>
-      <w:pPr>
-        <w:pStyle w:val="Paragraphedeliste"/>
-        <w:numPr>
-          <w:ilvl w:val="0"/>
-          <w:numId w:val="3"/>
-        </w:numPr>
-        <w:rPr>
-          <w:rFonts w:ascii="Times New Roman" w:hAnsi="Times New Roman" w:cs="Times New Roman"/>
-          <w:sz w:val="24"/>
-          <w:szCs w:val="24"/>
-        </w:rPr>
-      </w:pPr>
-      <w:r>
-        <w:rPr>
-          <w:rFonts w:ascii="Times New Roman" w:hAnsi="Times New Roman" w:cs="Times New Roman"/>
-          <w:sz w:val="24"/>
-          <w:szCs w:val="24"/>
-        </w:rPr>
-        <w:t>Responsive (laptop, tablette, smartphones) (Certaines fonctionnalités ne seront peut-être pas utiles sur mobile)</w:t>
-      </w:r>
-    </w:p>
-    <w:p>
-      <w:pPr>
-        <w:pStyle w:val="Paragraphedeliste"/>
-        <w:numPr>
-          <w:ilvl w:val="0"/>
-          <w:numId w:val="3"/>
-        </w:numPr>
-        <w:rPr>
-          <w:rFonts w:ascii="Times New Roman" w:hAnsi="Times New Roman" w:cs="Times New Roman"/>
-          <w:sz w:val="24"/>
-          <w:szCs w:val="24"/>
-        </w:rPr>
-      </w:pPr>
-      <w:proofErr w:type="spellStart"/>
-      <w:r>
-        <w:rPr>
-          <w:rFonts w:ascii="Times New Roman" w:hAnsi="Times New Roman" w:cs="Times New Roman"/>
-          <w:sz w:val="24"/>
-          <w:szCs w:val="24"/>
-        </w:rPr>
-        <w:t>Favicon</w:t>
-      </w:r>
-      <w:proofErr w:type="spellEnd"/>
-      <w:r>
-        <w:rPr>
-          <w:rFonts w:ascii="Times New Roman" w:hAnsi="Times New Roman" w:cs="Times New Roman"/>
-          <w:sz w:val="24"/>
-          <w:szCs w:val="24"/>
-        </w:rPr>
-        <w:t xml:space="preserve"> (sur onglet et pour favoris smartphone)</w:t>
-      </w:r>
-    </w:p>
-    <w:p>
-      <w:pPr>
-        <w:pStyle w:val="Paragraphedeliste"/>
-        <w:numPr>
-          <w:ilvl w:val="0"/>
-          <w:numId w:val="3"/>
-        </w:numPr>
-        <w:rPr>
-          <w:rFonts w:ascii="Times New Roman" w:hAnsi="Times New Roman" w:cs="Times New Roman"/>
-          <w:sz w:val="24"/>
-          <w:szCs w:val="24"/>
-        </w:rPr>
-      </w:pPr>
-      <w:r>
-        <w:rPr>
-          <w:rFonts w:ascii="Times New Roman" w:hAnsi="Times New Roman" w:cs="Times New Roman"/>
-          <w:sz w:val="24"/>
-          <w:szCs w:val="24"/>
-        </w:rPr>
-        <w:t>Référencement</w:t>
-      </w:r>
-    </w:p>
-    <w:p>
-      <w:pPr>
-        <w:pStyle w:val="Paragraphedeliste"/>
-        <w:numPr>
-          <w:ilvl w:val="0"/>
-          <w:numId w:val="3"/>
-        </w:numPr>
-        <w:rPr>
-          <w:rFonts w:ascii="Times New Roman" w:hAnsi="Times New Roman" w:cs="Times New Roman"/>
-          <w:sz w:val="24"/>
-          <w:szCs w:val="24"/>
-        </w:rPr>
-      </w:pPr>
-      <w:proofErr w:type="spellStart"/>
-      <w:r>
-        <w:rPr>
-          <w:rFonts w:ascii="Times New Roman" w:hAnsi="Times New Roman" w:cs="Times New Roman"/>
-          <w:sz w:val="24"/>
-          <w:szCs w:val="24"/>
-        </w:rPr>
-        <w:t>Multi-plateforme</w:t>
-      </w:r>
-      <w:proofErr w:type="spellEnd"/>
-      <w:r>
-        <w:rPr>
-          <w:rFonts w:ascii="Times New Roman" w:hAnsi="Times New Roman" w:cs="Times New Roman"/>
-          <w:sz w:val="24"/>
-          <w:szCs w:val="24"/>
-        </w:rPr>
-        <w:t xml:space="preserve"> (Firefox, Chrome au moins)</w:t>
-      </w:r>
-    </w:p>
-    <w:p>
-      <w:pPr>
-        <w:pStyle w:val="Titre1"/>
-      </w:pPr>
-      <w:r>
-        <w:t>Back-end (Thibault) :</w:t>
-      </w:r>
-    </w:p>
-    <w:p>
-      <w:pPr>
-        <w:pStyle w:val="Paragraphedeliste"/>
-        <w:numPr>
-          <w:ilvl w:val="0"/>
-          <w:numId w:val="4"/>
-        </w:numPr>
-        <w:rPr>
-          <w:rFonts w:ascii="Times New Roman" w:hAnsi="Times New Roman" w:cs="Times New Roman"/>
-          <w:sz w:val="24"/>
-          <w:szCs w:val="24"/>
-        </w:rPr>
-      </w:pPr>
-      <w:r>
-        <w:rPr>
-          <w:rFonts w:ascii="Times New Roman" w:hAnsi="Times New Roman" w:cs="Times New Roman"/>
-          <w:sz w:val="24"/>
-          <w:szCs w:val="24"/>
-        </w:rPr>
-        <w:t>Authentification en arrivant sur le site</w:t>
-      </w:r>
-    </w:p>
-    <w:p>
-      <w:pPr>
-        <w:pStyle w:val="Paragraphedeliste"/>
-        <w:numPr>
-          <w:ilvl w:val="0"/>
-          <w:numId w:val="4"/>
-        </w:numPr>
-        <w:rPr>
-          <w:rFonts w:ascii="Times New Roman" w:hAnsi="Times New Roman" w:cs="Times New Roman"/>
-          <w:sz w:val="24"/>
-          <w:szCs w:val="24"/>
-        </w:rPr>
-      </w:pPr>
-      <w:r>
-        <w:rPr>
-          <w:rFonts w:ascii="Times New Roman" w:hAnsi="Times New Roman" w:cs="Times New Roman"/>
-          <w:sz w:val="24"/>
-          <w:szCs w:val="24"/>
-        </w:rPr>
-        <w:t>Requêtes limités pour améliorer le chargement des pages</w:t>
-      </w:r>
-    </w:p>
-    <w:p>
-      <w:pPr>
-        <w:pStyle w:val="Paragraphedeliste"/>
-        <w:numPr>
-          <w:ilvl w:val="0"/>
-          <w:numId w:val="4"/>
-        </w:numPr>
-        <w:rPr>
-          <w:rFonts w:ascii="Times New Roman" w:hAnsi="Times New Roman" w:cs="Times New Roman"/>
-          <w:sz w:val="24"/>
-          <w:szCs w:val="24"/>
-        </w:rPr>
-      </w:pPr>
-      <w:r>
-        <w:rPr>
-          <w:rFonts w:ascii="Times New Roman" w:hAnsi="Times New Roman" w:cs="Times New Roman"/>
-          <w:sz w:val="24"/>
-          <w:szCs w:val="24"/>
-        </w:rPr>
-        <w:t>Chargement des favoris personnel</w:t>
-      </w:r>
-    </w:p>
-    <w:p>
-      <w:pPr>
-        <w:pStyle w:val="Paragraphedeliste"/>
-        <w:numPr>
-          <w:ilvl w:val="0"/>
-          <w:numId w:val="4"/>
-        </w:numPr>
-        <w:rPr>
-          <w:rFonts w:ascii="Times New Roman" w:hAnsi="Times New Roman" w:cs="Times New Roman"/>
-          <w:sz w:val="24"/>
-          <w:szCs w:val="24"/>
-        </w:rPr>
-      </w:pPr>
-      <w:r>
-        <w:rPr>
-          <w:rFonts w:ascii="Times New Roman" w:hAnsi="Times New Roman" w:cs="Times New Roman"/>
-          <w:sz w:val="24"/>
-          <w:szCs w:val="24"/>
-        </w:rPr>
-        <w:t>Konami Code</w:t>
-      </w:r>
-    </w:p>
-    <w:p>
-      <w:pPr>
-        <w:pStyle w:val="Paragraphedeliste"/>
-        <w:numPr>
-          <w:ilvl w:val="0"/>
-          <w:numId w:val="4"/>
-        </w:numPr>
-        <w:rPr>
-          <w:rFonts w:ascii="Times New Roman" w:hAnsi="Times New Roman" w:cs="Times New Roman"/>
-          <w:sz w:val="24"/>
-          <w:szCs w:val="24"/>
-        </w:rPr>
-      </w:pPr>
-      <w:proofErr w:type="spellStart"/>
-      <w:r>
-        <w:rPr>
-          <w:rFonts w:ascii="Times New Roman" w:hAnsi="Times New Roman" w:cs="Times New Roman"/>
-          <w:sz w:val="24"/>
-          <w:szCs w:val="24"/>
-        </w:rPr>
-        <w:t>Pentest</w:t>
-      </w:r>
-      <w:proofErr w:type="spellEnd"/>
-    </w:p>
-    <w:p>
-      <w:pPr>
-        <w:pStyle w:val="Paragraphedeliste"/>
-        <w:numPr>
-          <w:ilvl w:val="0"/>
-          <w:numId w:val="4"/>
-        </w:numPr>
-        <w:rPr>
-          <w:rFonts w:ascii="Times New Roman" w:hAnsi="Times New Roman" w:cs="Times New Roman"/>
-          <w:sz w:val="24"/>
-          <w:szCs w:val="24"/>
-        </w:rPr>
-      </w:pPr>
-      <w:r>
-        <w:rPr>
-          <w:rFonts w:ascii="Times New Roman" w:hAnsi="Times New Roman" w:cs="Times New Roman"/>
-          <w:sz w:val="24"/>
-          <w:szCs w:val="24"/>
-        </w:rPr>
-        <w:t>Statistiques généré à la volée</w:t>
-      </w:r>
-    </w:p>
-    <w:p>
-      <w:pPr>
-        <w:pStyle w:val="Paragraphedeliste"/>
-        <w:numPr>
-          <w:ilvl w:val="0"/>
-          <w:numId w:val="4"/>
-        </w:numPr>
-        <w:rPr>
-          <w:rFonts w:ascii="Times New Roman" w:hAnsi="Times New Roman" w:cs="Times New Roman"/>
-          <w:sz w:val="24"/>
-          <w:szCs w:val="24"/>
-        </w:rPr>
-      </w:pPr>
-      <w:r>
-        <w:rPr>
-          <w:rFonts w:ascii="Times New Roman" w:hAnsi="Times New Roman" w:cs="Times New Roman"/>
-          <w:sz w:val="24"/>
-          <w:szCs w:val="24"/>
-        </w:rPr>
-        <w:t>Moins de rafraichissement de page possible</w:t>
-      </w:r>
-    </w:p>
-    <w:p>
-      <w:pPr>
-        <w:pStyle w:val="Paragraphedeliste"/>
-        <w:numPr>
-          <w:ilvl w:val="0"/>
-          <w:numId w:val="4"/>
-        </w:numPr>
-        <w:rPr>
-          <w:rFonts w:ascii="Times New Roman" w:hAnsi="Times New Roman" w:cs="Times New Roman"/>
-          <w:sz w:val="24"/>
-          <w:szCs w:val="24"/>
-        </w:rPr>
-      </w:pPr>
-      <w:r>
-        <w:rPr>
-          <w:rFonts w:ascii="Times New Roman" w:hAnsi="Times New Roman" w:cs="Times New Roman"/>
-          <w:sz w:val="24"/>
-          <w:szCs w:val="24"/>
-        </w:rPr>
-        <w:t>Filtres</w:t>
-      </w:r>
-    </w:p>
-    <w:p>
-      <w:pPr>
-        <w:pStyle w:val="Paragraphedeliste"/>
-        <w:numPr>
-          <w:ilvl w:val="0"/>
-          <w:numId w:val="4"/>
-        </w:numPr>
-        <w:rPr>
-          <w:rFonts w:ascii="Times New Roman" w:hAnsi="Times New Roman" w:cs="Times New Roman"/>
-          <w:sz w:val="24"/>
-          <w:szCs w:val="24"/>
-        </w:rPr>
-      </w:pPr>
-      <w:r>
-        <w:rPr>
-          <w:rFonts w:ascii="Times New Roman" w:hAnsi="Times New Roman" w:cs="Times New Roman"/>
-          <w:sz w:val="24"/>
-          <w:szCs w:val="24"/>
-        </w:rPr>
-        <w:t xml:space="preserve">Recherche de mots clés dans les CVE pour générer les failles correspondantes </w:t>
-      </w:r>
-    </w:p>
-    <w:p>
-      <w:pPr>
-        <w:pStyle w:val="Paragraphedeliste"/>
-        <w:numPr>
-          <w:ilvl w:val="0"/>
-          <w:numId w:val="4"/>
-        </w:numPr>
-      </w:pPr>
-      <w:r>
-        <w:rPr>
-          <w:rFonts w:ascii="Times New Roman" w:hAnsi="Times New Roman" w:cs="Times New Roman"/>
-          <w:sz w:val="24"/>
-          <w:szCs w:val="24"/>
-        </w:rPr>
-        <w:t>Changer mot de passe</w:t>
-      </w:r>
-    </w:p>
-    <w:p>
-      <w:pPr>
-        <w:pStyle w:val="Paragraphedeliste"/>
-        <w:numPr>
-          <w:ilvl w:val="0"/>
-          <w:numId w:val="4"/>
-        </w:numPr>
-      </w:pPr>
-      <w:r>
-        <w:rPr>
-          <w:rFonts w:ascii="Times New Roman" w:hAnsi="Times New Roman" w:cs="Times New Roman"/>
-          <w:sz w:val="24"/>
-          <w:szCs w:val="24"/>
-        </w:rPr>
-        <w:t xml:space="preserve">Recherche </w:t>
-      </w:r>
-    </w:p>
-    <w:p>
-      <w:pPr>
-        <w:pStyle w:val="Paragraphedeliste"/>
-        <w:numPr>
-          <w:ilvl w:val="0"/>
-          <w:numId w:val="4"/>
-        </w:numPr>
-      </w:pPr>
-      <w:r>
-        <w:rPr>
-          <w:rFonts w:ascii="Times New Roman" w:hAnsi="Times New Roman" w:cs="Times New Roman"/>
-          <w:sz w:val="24"/>
-          <w:szCs w:val="24"/>
-        </w:rPr>
-        <w:t>MCD généré dynamiquement</w:t>
-      </w:r>
-    </w:p>
-    <w:p>
-      <w:pPr>
-        <w:pStyle w:val="Paragraphedeliste"/>
-        <w:numPr>
-          <w:ilvl w:val="0"/>
-          <w:numId w:val="4"/>
-        </w:numPr>
-      </w:pPr>
-      <w:r>
-        <w:rPr>
-          <w:rFonts w:ascii="Times New Roman" w:hAnsi="Times New Roman" w:cs="Times New Roman"/>
-          <w:sz w:val="24"/>
-          <w:szCs w:val="24"/>
-        </w:rPr>
-        <w:t>Modification d’une CVE, fabricant, failles</w:t>
-      </w:r>
-    </w:p>
-    <w:p>
-      <w:pPr>
-        <w:pStyle w:val="Paragraphedeliste"/>
-        <w:numPr>
-          <w:ilvl w:val="0"/>
-          <w:numId w:val="4"/>
-        </w:numPr>
-      </w:pPr>
-      <w:r>
-        <w:rPr>
-          <w:rFonts w:ascii="Times New Roman" w:hAnsi="Times New Roman" w:cs="Times New Roman"/>
-          <w:sz w:val="24"/>
-          <w:szCs w:val="24"/>
-        </w:rPr>
-        <w:t>Tag pour les failles</w:t>
       </w:r>
       <w:bookmarkStart w:id="0" w:name="_GoBack"/>
       <w:bookmarkEnd w:id="0"/>
+    </w:p>
+    <w:p>
+      <w:pPr>
+        <w:pStyle w:val="Titre1"/>
+      </w:pPr>
+      <w:r>
+        <w:t>Base de données (Mickael) :</w:t>
+      </w:r>
+    </w:p>
+    <w:p>
+      <w:pPr>
+        <w:pStyle w:val="Paragraphedeliste"/>
+        <w:numPr>
+          <w:ilvl w:val="0"/>
+          <w:numId w:val="2"/>
+        </w:numPr>
+        <w:rPr>
+          <w:rFonts w:ascii="Times New Roman" w:hAnsi="Times New Roman" w:cs="Times New Roman"/>
+          <w:sz w:val="24"/>
+          <w:szCs w:val="24"/>
+        </w:rPr>
+      </w:pPr>
+      <w:r>
+        <w:rPr>
+          <w:rFonts w:ascii="Times New Roman" w:hAnsi="Times New Roman" w:cs="Times New Roman"/>
+          <w:sz w:val="24"/>
+          <w:szCs w:val="24"/>
+        </w:rPr>
+        <w:t>Conception de la base données (MCD)</w:t>
+      </w:r>
+    </w:p>
+    <w:p>
+      <w:pPr>
+        <w:pStyle w:val="Paragraphedeliste"/>
+        <w:numPr>
+          <w:ilvl w:val="0"/>
+          <w:numId w:val="2"/>
+        </w:numPr>
+        <w:rPr>
+          <w:rFonts w:ascii="Times New Roman" w:hAnsi="Times New Roman" w:cs="Times New Roman"/>
+          <w:sz w:val="24"/>
+          <w:szCs w:val="24"/>
+        </w:rPr>
+      </w:pPr>
+      <w:r>
+        <w:rPr>
+          <w:rFonts w:ascii="Times New Roman" w:hAnsi="Times New Roman" w:cs="Times New Roman"/>
+          <w:sz w:val="24"/>
+          <w:szCs w:val="24"/>
+        </w:rPr>
+        <w:t xml:space="preserve">Test en </w:t>
+      </w:r>
+      <w:proofErr w:type="spellStart"/>
+      <w:r>
+        <w:rPr>
+          <w:rFonts w:ascii="Times New Roman" w:hAnsi="Times New Roman" w:cs="Times New Roman"/>
+          <w:sz w:val="24"/>
+          <w:szCs w:val="24"/>
+        </w:rPr>
+        <w:t>prod</w:t>
+      </w:r>
+      <w:proofErr w:type="spellEnd"/>
+      <w:r>
+        <w:rPr>
+          <w:rFonts w:ascii="Times New Roman" w:hAnsi="Times New Roman" w:cs="Times New Roman"/>
+          <w:sz w:val="24"/>
+          <w:szCs w:val="24"/>
+        </w:rPr>
+        <w:t xml:space="preserve"> (voir les prérequis de OVH)</w:t>
+      </w:r>
+    </w:p>
+    <w:p>
+      <w:pPr>
+        <w:pStyle w:val="Paragraphedeliste"/>
+        <w:numPr>
+          <w:ilvl w:val="0"/>
+          <w:numId w:val="2"/>
+        </w:numPr>
+        <w:rPr>
+          <w:rFonts w:ascii="Times New Roman" w:hAnsi="Times New Roman" w:cs="Times New Roman"/>
+          <w:sz w:val="24"/>
+          <w:szCs w:val="24"/>
+        </w:rPr>
+      </w:pPr>
+      <w:r>
+        <w:rPr>
+          <w:rFonts w:ascii="Times New Roman" w:hAnsi="Times New Roman" w:cs="Times New Roman"/>
+          <w:sz w:val="24"/>
+          <w:szCs w:val="24"/>
+        </w:rPr>
+        <w:t>Trigger, procédure (Majuscules pour nom des failles, suppression des favoris avant suppression d’une CVE, idem pour les fabricants, équilibrages des barèmes pour les notes…)</w:t>
+      </w:r>
+    </w:p>
+    <w:p>
+      <w:pPr>
+        <w:pStyle w:val="Paragraphedeliste"/>
+        <w:numPr>
+          <w:ilvl w:val="0"/>
+          <w:numId w:val="2"/>
+        </w:numPr>
+        <w:rPr>
+          <w:rFonts w:ascii="Times New Roman" w:hAnsi="Times New Roman" w:cs="Times New Roman"/>
+          <w:sz w:val="24"/>
+          <w:szCs w:val="24"/>
+        </w:rPr>
+      </w:pPr>
+      <w:r>
+        <w:rPr>
+          <w:rFonts w:ascii="Times New Roman" w:hAnsi="Times New Roman" w:cs="Times New Roman"/>
+          <w:sz w:val="24"/>
+          <w:szCs w:val="24"/>
+        </w:rPr>
+        <w:t>Pull régulier des données (</w:t>
+      </w:r>
+      <w:proofErr w:type="spellStart"/>
+      <w:r>
+        <w:rPr>
+          <w:rFonts w:ascii="Times New Roman" w:hAnsi="Times New Roman" w:cs="Times New Roman"/>
+          <w:sz w:val="24"/>
+          <w:szCs w:val="24"/>
+        </w:rPr>
+        <w:t>Cron</w:t>
+      </w:r>
+      <w:proofErr w:type="spellEnd"/>
+      <w:r>
+        <w:rPr>
+          <w:rFonts w:ascii="Times New Roman" w:hAnsi="Times New Roman" w:cs="Times New Roman"/>
+          <w:sz w:val="24"/>
+          <w:szCs w:val="24"/>
+        </w:rPr>
+        <w:t> ?)</w:t>
+      </w:r>
+    </w:p>
+    <w:p>
+      <w:pPr>
+        <w:pStyle w:val="Paragraphedeliste"/>
+        <w:numPr>
+          <w:ilvl w:val="0"/>
+          <w:numId w:val="2"/>
+        </w:numPr>
+        <w:rPr>
+          <w:rFonts w:ascii="Times New Roman" w:hAnsi="Times New Roman" w:cs="Times New Roman"/>
+          <w:sz w:val="24"/>
+          <w:szCs w:val="24"/>
+        </w:rPr>
+      </w:pPr>
+      <w:r>
+        <w:rPr>
+          <w:rFonts w:ascii="Times New Roman" w:hAnsi="Times New Roman" w:cs="Times New Roman"/>
+          <w:sz w:val="24"/>
+          <w:szCs w:val="24"/>
+        </w:rPr>
+        <w:t>Le pull ne doit pas supprimer ou dupliquer des entrées</w:t>
+      </w:r>
+    </w:p>
+    <w:p>
+      <w:pPr>
+        <w:pStyle w:val="Paragraphedeliste"/>
+        <w:numPr>
+          <w:ilvl w:val="0"/>
+          <w:numId w:val="2"/>
+        </w:numPr>
+        <w:rPr>
+          <w:rFonts w:ascii="Times New Roman" w:hAnsi="Times New Roman" w:cs="Times New Roman"/>
+          <w:sz w:val="24"/>
+          <w:szCs w:val="24"/>
+        </w:rPr>
+      </w:pPr>
+      <w:r>
+        <w:rPr>
+          <w:rFonts w:ascii="Times New Roman" w:hAnsi="Times New Roman" w:cs="Times New Roman"/>
+          <w:sz w:val="24"/>
+          <w:szCs w:val="24"/>
+        </w:rPr>
+        <w:t>Voir pour récupérer les données de plusieurs sources</w:t>
+      </w:r>
+    </w:p>
+    <w:p>
+      <w:pPr>
+        <w:pStyle w:val="Paragraphedeliste"/>
+        <w:ind w:left="1423"/>
+      </w:pPr>
+    </w:p>
+    <w:p>
+      <w:pPr>
+        <w:pStyle w:val="Titre1"/>
+      </w:pPr>
+      <w:r>
+        <w:t>Web design (Tom) :</w:t>
+      </w:r>
+    </w:p>
+    <w:p>
+      <w:pPr>
+        <w:pStyle w:val="Paragraphedeliste"/>
+        <w:numPr>
+          <w:ilvl w:val="0"/>
+          <w:numId w:val="3"/>
+        </w:numPr>
+        <w:rPr>
+          <w:rFonts w:ascii="Times New Roman" w:hAnsi="Times New Roman" w:cs="Times New Roman"/>
+          <w:sz w:val="24"/>
+          <w:szCs w:val="24"/>
+        </w:rPr>
+      </w:pPr>
+      <w:r>
+        <w:rPr>
+          <w:rFonts w:ascii="Times New Roman" w:hAnsi="Times New Roman" w:cs="Times New Roman"/>
+          <w:sz w:val="24"/>
+          <w:szCs w:val="24"/>
+        </w:rPr>
+        <w:lastRenderedPageBreak/>
+        <w:t>Logo</w:t>
+      </w:r>
+    </w:p>
+    <w:p>
+      <w:pPr>
+        <w:pStyle w:val="Paragraphedeliste"/>
+        <w:numPr>
+          <w:ilvl w:val="0"/>
+          <w:numId w:val="3"/>
+        </w:numPr>
+        <w:rPr>
+          <w:rFonts w:ascii="Times New Roman" w:hAnsi="Times New Roman" w:cs="Times New Roman"/>
+          <w:sz w:val="24"/>
+          <w:szCs w:val="24"/>
+        </w:rPr>
+      </w:pPr>
+      <w:r>
+        <w:rPr>
+          <w:rFonts w:ascii="Times New Roman" w:hAnsi="Times New Roman" w:cs="Times New Roman"/>
+          <w:sz w:val="24"/>
+          <w:szCs w:val="24"/>
+        </w:rPr>
+        <w:t>Charte graphique</w:t>
+      </w:r>
+    </w:p>
+    <w:p>
+      <w:pPr>
+        <w:pStyle w:val="Paragraphedeliste"/>
+        <w:numPr>
+          <w:ilvl w:val="0"/>
+          <w:numId w:val="3"/>
+        </w:numPr>
+        <w:rPr>
+          <w:rFonts w:ascii="Times New Roman" w:hAnsi="Times New Roman" w:cs="Times New Roman"/>
+          <w:sz w:val="24"/>
+          <w:szCs w:val="24"/>
+        </w:rPr>
+      </w:pPr>
+      <w:r>
+        <w:rPr>
+          <w:rFonts w:ascii="Times New Roman" w:hAnsi="Times New Roman" w:cs="Times New Roman"/>
+          <w:sz w:val="24"/>
+          <w:szCs w:val="24"/>
+        </w:rPr>
+        <w:t>Mise en page du site</w:t>
+      </w:r>
+    </w:p>
+    <w:p>
+      <w:pPr>
+        <w:pStyle w:val="Paragraphedeliste"/>
+        <w:numPr>
+          <w:ilvl w:val="0"/>
+          <w:numId w:val="3"/>
+        </w:numPr>
+        <w:rPr>
+          <w:rFonts w:ascii="Times New Roman" w:hAnsi="Times New Roman" w:cs="Times New Roman"/>
+          <w:sz w:val="24"/>
+          <w:szCs w:val="24"/>
+        </w:rPr>
+      </w:pPr>
+      <w:r>
+        <w:rPr>
+          <w:rFonts w:ascii="Times New Roman" w:hAnsi="Times New Roman" w:cs="Times New Roman"/>
+          <w:sz w:val="24"/>
+          <w:szCs w:val="24"/>
+        </w:rPr>
+        <w:t>Responsive (laptop, tablette, smartphones) (Certaines fonctionnalités ne seront peut-être pas utiles sur mobile)</w:t>
+      </w:r>
+    </w:p>
+    <w:p>
+      <w:pPr>
+        <w:pStyle w:val="Paragraphedeliste"/>
+        <w:numPr>
+          <w:ilvl w:val="0"/>
+          <w:numId w:val="3"/>
+        </w:numPr>
+        <w:rPr>
+          <w:rFonts w:ascii="Times New Roman" w:hAnsi="Times New Roman" w:cs="Times New Roman"/>
+          <w:sz w:val="24"/>
+          <w:szCs w:val="24"/>
+        </w:rPr>
+      </w:pPr>
+      <w:proofErr w:type="spellStart"/>
+      <w:r>
+        <w:rPr>
+          <w:rFonts w:ascii="Times New Roman" w:hAnsi="Times New Roman" w:cs="Times New Roman"/>
+          <w:sz w:val="24"/>
+          <w:szCs w:val="24"/>
+        </w:rPr>
+        <w:t>Favicon</w:t>
+      </w:r>
+      <w:proofErr w:type="spellEnd"/>
+      <w:r>
+        <w:rPr>
+          <w:rFonts w:ascii="Times New Roman" w:hAnsi="Times New Roman" w:cs="Times New Roman"/>
+          <w:sz w:val="24"/>
+          <w:szCs w:val="24"/>
+        </w:rPr>
+        <w:t xml:space="preserve"> (sur onglet et pour favoris smartphone)</w:t>
+      </w:r>
+    </w:p>
+    <w:p>
+      <w:pPr>
+        <w:pStyle w:val="Paragraphedeliste"/>
+        <w:numPr>
+          <w:ilvl w:val="0"/>
+          <w:numId w:val="3"/>
+        </w:numPr>
+        <w:rPr>
+          <w:rFonts w:ascii="Times New Roman" w:hAnsi="Times New Roman" w:cs="Times New Roman"/>
+          <w:sz w:val="24"/>
+          <w:szCs w:val="24"/>
+        </w:rPr>
+      </w:pPr>
+      <w:r>
+        <w:rPr>
+          <w:rFonts w:ascii="Times New Roman" w:hAnsi="Times New Roman" w:cs="Times New Roman"/>
+          <w:sz w:val="24"/>
+          <w:szCs w:val="24"/>
+        </w:rPr>
+        <w:t>Référencement</w:t>
+      </w:r>
+    </w:p>
+    <w:p>
+      <w:pPr>
+        <w:pStyle w:val="Paragraphedeliste"/>
+        <w:numPr>
+          <w:ilvl w:val="0"/>
+          <w:numId w:val="3"/>
+        </w:numPr>
+        <w:rPr>
+          <w:rFonts w:ascii="Times New Roman" w:hAnsi="Times New Roman" w:cs="Times New Roman"/>
+          <w:sz w:val="24"/>
+          <w:szCs w:val="24"/>
+        </w:rPr>
+      </w:pPr>
+      <w:proofErr w:type="spellStart"/>
+      <w:r>
+        <w:rPr>
+          <w:rFonts w:ascii="Times New Roman" w:hAnsi="Times New Roman" w:cs="Times New Roman"/>
+          <w:sz w:val="24"/>
+          <w:szCs w:val="24"/>
+        </w:rPr>
+        <w:t>Multi-plateforme</w:t>
+      </w:r>
+      <w:proofErr w:type="spellEnd"/>
+      <w:r>
+        <w:rPr>
+          <w:rFonts w:ascii="Times New Roman" w:hAnsi="Times New Roman" w:cs="Times New Roman"/>
+          <w:sz w:val="24"/>
+          <w:szCs w:val="24"/>
+        </w:rPr>
+        <w:t xml:space="preserve"> (Firefox, Chrome au moins)</w:t>
+      </w:r>
+    </w:p>
+    <w:p>
+      <w:pPr>
+        <w:pStyle w:val="Titre1"/>
+      </w:pPr>
+      <w:r>
+        <w:t>Back-end (Thibault) :</w:t>
+      </w:r>
+    </w:p>
+    <w:p>
+      <w:pPr>
+        <w:pStyle w:val="Paragraphedeliste"/>
+        <w:numPr>
+          <w:ilvl w:val="0"/>
+          <w:numId w:val="4"/>
+        </w:numPr>
+        <w:rPr>
+          <w:rFonts w:ascii="Times New Roman" w:hAnsi="Times New Roman" w:cs="Times New Roman"/>
+          <w:sz w:val="24"/>
+          <w:szCs w:val="24"/>
+        </w:rPr>
+      </w:pPr>
+      <w:r>
+        <w:rPr>
+          <w:rFonts w:ascii="Times New Roman" w:hAnsi="Times New Roman" w:cs="Times New Roman"/>
+          <w:sz w:val="24"/>
+          <w:szCs w:val="24"/>
+        </w:rPr>
+        <w:t>Authentification en arrivant sur le site</w:t>
+      </w:r>
+    </w:p>
+    <w:p>
+      <w:pPr>
+        <w:pStyle w:val="Paragraphedeliste"/>
+        <w:numPr>
+          <w:ilvl w:val="0"/>
+          <w:numId w:val="4"/>
+        </w:numPr>
+        <w:rPr>
+          <w:rFonts w:ascii="Times New Roman" w:hAnsi="Times New Roman" w:cs="Times New Roman"/>
+          <w:sz w:val="24"/>
+          <w:szCs w:val="24"/>
+        </w:rPr>
+      </w:pPr>
+      <w:r>
+        <w:rPr>
+          <w:rFonts w:ascii="Times New Roman" w:hAnsi="Times New Roman" w:cs="Times New Roman"/>
+          <w:sz w:val="24"/>
+          <w:szCs w:val="24"/>
+        </w:rPr>
+        <w:t>Requêtes limités pour améliorer le chargement des pages</w:t>
+      </w:r>
+    </w:p>
+    <w:p>
+      <w:pPr>
+        <w:pStyle w:val="Paragraphedeliste"/>
+        <w:numPr>
+          <w:ilvl w:val="0"/>
+          <w:numId w:val="4"/>
+        </w:numPr>
+        <w:rPr>
+          <w:rFonts w:ascii="Times New Roman" w:hAnsi="Times New Roman" w:cs="Times New Roman"/>
+          <w:sz w:val="24"/>
+          <w:szCs w:val="24"/>
+        </w:rPr>
+      </w:pPr>
+      <w:r>
+        <w:rPr>
+          <w:rFonts w:ascii="Times New Roman" w:hAnsi="Times New Roman" w:cs="Times New Roman"/>
+          <w:sz w:val="24"/>
+          <w:szCs w:val="24"/>
+        </w:rPr>
+        <w:t>Chargement des favoris personnel</w:t>
+      </w:r>
+    </w:p>
+    <w:p>
+      <w:pPr>
+        <w:pStyle w:val="Paragraphedeliste"/>
+        <w:numPr>
+          <w:ilvl w:val="0"/>
+          <w:numId w:val="4"/>
+        </w:numPr>
+        <w:rPr>
+          <w:rFonts w:ascii="Times New Roman" w:hAnsi="Times New Roman" w:cs="Times New Roman"/>
+          <w:sz w:val="24"/>
+          <w:szCs w:val="24"/>
+        </w:rPr>
+      </w:pPr>
+      <w:r>
+        <w:rPr>
+          <w:rFonts w:ascii="Times New Roman" w:hAnsi="Times New Roman" w:cs="Times New Roman"/>
+          <w:sz w:val="24"/>
+          <w:szCs w:val="24"/>
+        </w:rPr>
+        <w:t>Konami Code</w:t>
+      </w:r>
+    </w:p>
+    <w:p>
+      <w:pPr>
+        <w:pStyle w:val="Paragraphedeliste"/>
+        <w:numPr>
+          <w:ilvl w:val="0"/>
+          <w:numId w:val="4"/>
+        </w:numPr>
+        <w:rPr>
+          <w:rFonts w:ascii="Times New Roman" w:hAnsi="Times New Roman" w:cs="Times New Roman"/>
+          <w:sz w:val="24"/>
+          <w:szCs w:val="24"/>
+        </w:rPr>
+      </w:pPr>
+      <w:proofErr w:type="spellStart"/>
+      <w:r>
+        <w:rPr>
+          <w:rFonts w:ascii="Times New Roman" w:hAnsi="Times New Roman" w:cs="Times New Roman"/>
+          <w:sz w:val="24"/>
+          <w:szCs w:val="24"/>
+        </w:rPr>
+        <w:t>Pentest</w:t>
+      </w:r>
+      <w:proofErr w:type="spellEnd"/>
+    </w:p>
+    <w:p>
+      <w:pPr>
+        <w:pStyle w:val="Paragraphedeliste"/>
+        <w:numPr>
+          <w:ilvl w:val="0"/>
+          <w:numId w:val="4"/>
+        </w:numPr>
+        <w:rPr>
+          <w:rFonts w:ascii="Times New Roman" w:hAnsi="Times New Roman" w:cs="Times New Roman"/>
+          <w:sz w:val="24"/>
+          <w:szCs w:val="24"/>
+        </w:rPr>
+      </w:pPr>
+      <w:r>
+        <w:rPr>
+          <w:rFonts w:ascii="Times New Roman" w:hAnsi="Times New Roman" w:cs="Times New Roman"/>
+          <w:sz w:val="24"/>
+          <w:szCs w:val="24"/>
+        </w:rPr>
+        <w:t>Statistiques généré à la volée</w:t>
+      </w:r>
+    </w:p>
+    <w:p>
+      <w:pPr>
+        <w:pStyle w:val="Paragraphedeliste"/>
+        <w:numPr>
+          <w:ilvl w:val="0"/>
+          <w:numId w:val="4"/>
+        </w:numPr>
+        <w:rPr>
+          <w:rFonts w:ascii="Times New Roman" w:hAnsi="Times New Roman" w:cs="Times New Roman"/>
+          <w:sz w:val="24"/>
+          <w:szCs w:val="24"/>
+        </w:rPr>
+      </w:pPr>
+      <w:r>
+        <w:rPr>
+          <w:rFonts w:ascii="Times New Roman" w:hAnsi="Times New Roman" w:cs="Times New Roman"/>
+          <w:sz w:val="24"/>
+          <w:szCs w:val="24"/>
+        </w:rPr>
+        <w:t>Moins de rafraichissement de page possible</w:t>
+      </w:r>
+    </w:p>
+    <w:p>
+      <w:pPr>
+        <w:pStyle w:val="Paragraphedeliste"/>
+        <w:numPr>
+          <w:ilvl w:val="0"/>
+          <w:numId w:val="4"/>
+        </w:numPr>
+        <w:rPr>
+          <w:rFonts w:ascii="Times New Roman" w:hAnsi="Times New Roman" w:cs="Times New Roman"/>
+          <w:sz w:val="24"/>
+          <w:szCs w:val="24"/>
+        </w:rPr>
+      </w:pPr>
+      <w:r>
+        <w:rPr>
+          <w:rFonts w:ascii="Times New Roman" w:hAnsi="Times New Roman" w:cs="Times New Roman"/>
+          <w:sz w:val="24"/>
+          <w:szCs w:val="24"/>
+        </w:rPr>
+        <w:t>Filtres</w:t>
+      </w:r>
+    </w:p>
+    <w:p>
+      <w:pPr>
+        <w:pStyle w:val="Paragraphedeliste"/>
+        <w:numPr>
+          <w:ilvl w:val="0"/>
+          <w:numId w:val="4"/>
+        </w:numPr>
+        <w:rPr>
+          <w:rFonts w:ascii="Times New Roman" w:hAnsi="Times New Roman" w:cs="Times New Roman"/>
+          <w:sz w:val="24"/>
+          <w:szCs w:val="24"/>
+        </w:rPr>
+      </w:pPr>
+      <w:r>
+        <w:rPr>
+          <w:rFonts w:ascii="Times New Roman" w:hAnsi="Times New Roman" w:cs="Times New Roman"/>
+          <w:sz w:val="24"/>
+          <w:szCs w:val="24"/>
+        </w:rPr>
+        <w:t xml:space="preserve">Recherche de mots clés dans les CVE pour générer les failles correspondantes </w:t>
+      </w:r>
+    </w:p>
+    <w:p>
+      <w:pPr>
+        <w:pStyle w:val="Paragraphedeliste"/>
+        <w:numPr>
+          <w:ilvl w:val="0"/>
+          <w:numId w:val="4"/>
+        </w:numPr>
+      </w:pPr>
+      <w:r>
+        <w:rPr>
+          <w:rFonts w:ascii="Times New Roman" w:hAnsi="Times New Roman" w:cs="Times New Roman"/>
+          <w:sz w:val="24"/>
+          <w:szCs w:val="24"/>
+        </w:rPr>
+        <w:t>Changer mot de passe</w:t>
+      </w:r>
+    </w:p>
+    <w:p>
+      <w:pPr>
+        <w:pStyle w:val="Paragraphedeliste"/>
+        <w:numPr>
+          <w:ilvl w:val="0"/>
+          <w:numId w:val="4"/>
+        </w:numPr>
+      </w:pPr>
+      <w:r>
+        <w:rPr>
+          <w:rFonts w:ascii="Times New Roman" w:hAnsi="Times New Roman" w:cs="Times New Roman"/>
+          <w:sz w:val="24"/>
+          <w:szCs w:val="24"/>
+        </w:rPr>
+        <w:t xml:space="preserve">Recherche </w:t>
+      </w:r>
+    </w:p>
+    <w:p>
+      <w:pPr>
+        <w:pStyle w:val="Paragraphedeliste"/>
+        <w:numPr>
+          <w:ilvl w:val="0"/>
+          <w:numId w:val="4"/>
+        </w:numPr>
+      </w:pPr>
+      <w:r>
+        <w:rPr>
+          <w:rFonts w:ascii="Times New Roman" w:hAnsi="Times New Roman" w:cs="Times New Roman"/>
+          <w:sz w:val="24"/>
+          <w:szCs w:val="24"/>
+        </w:rPr>
+        <w:t>MCD généré dynamiquement</w:t>
+      </w:r>
+    </w:p>
+    <w:p>
+      <w:pPr>
+        <w:pStyle w:val="Paragraphedeliste"/>
+        <w:numPr>
+          <w:ilvl w:val="0"/>
+          <w:numId w:val="4"/>
+        </w:numPr>
+      </w:pPr>
+      <w:r>
+        <w:rPr>
+          <w:rFonts w:ascii="Times New Roman" w:hAnsi="Times New Roman" w:cs="Times New Roman"/>
+          <w:sz w:val="24"/>
+          <w:szCs w:val="24"/>
+        </w:rPr>
+        <w:t>Modification d’une CVE, fabricant, failles</w:t>
+      </w:r>
+    </w:p>
+    <w:p>
+      <w:pPr>
+        <w:pStyle w:val="Paragraphedeliste"/>
+        <w:numPr>
+          <w:ilvl w:val="0"/>
+          <w:numId w:val="4"/>
+        </w:numPr>
+      </w:pPr>
+      <w:r>
+        <w:rPr>
+          <w:rFonts w:ascii="Times New Roman" w:hAnsi="Times New Roman" w:cs="Times New Roman"/>
+          <w:sz w:val="24"/>
+          <w:szCs w:val="24"/>
+        </w:rPr>
+        <w:t>Tag pour les failles</w:t>
+      </w:r>
     </w:p>
     <w:p>
       <w:pPr>

</xml_diff>